<commit_message>
Additions to Assignment3 Preperations 11.12.19.docx
</commit_message>
<xml_diff>
--- a/Project Assignments/Group Meetings/Assignment3 Preperations 11.12.19.docx
+++ b/Project Assignments/Group Meetings/Assignment3 Preperations 11.12.19.docx
@@ -4,87 +4,24 @@
   <w:body>
     <w:p>
       <w:pPr>
-        <w:ind w:left="360"/>
-        <w:jc w:val="both"/>
-        <w:rPr>
-          <w:rtl/>
-        </w:rPr>
-      </w:pPr>
-      <w:proofErr w:type="spellStart"/>
-      <w:r>
-        <w:t>שיחת</w:t>
-      </w:r>
-      <w:proofErr w:type="spellEnd"/>
-      <w:r>
-        <w:t xml:space="preserve"> </w:t>
-      </w:r>
-      <w:proofErr w:type="spellStart"/>
-      <w:r>
-        <w:t>קבוצה</w:t>
-      </w:r>
-      <w:proofErr w:type="spellEnd"/>
-      <w:r>
-        <w:t xml:space="preserve"> 11.12.19 – </w:t>
-      </w:r>
-      <w:proofErr w:type="spellStart"/>
-      <w:r>
-        <w:t>הכנה</w:t>
-      </w:r>
-      <w:proofErr w:type="spellEnd"/>
-      <w:r>
-        <w:t xml:space="preserve"> </w:t>
-      </w:r>
-      <w:proofErr w:type="spellStart"/>
-      <w:r>
-        <w:t>למטלה</w:t>
-      </w:r>
-      <w:proofErr w:type="spellEnd"/>
-      <w:r>
-        <w:t xml:space="preserve"> </w:t>
-      </w:r>
-      <w:proofErr w:type="spellStart"/>
-      <w:r>
-        <w:t>מספר</w:t>
-      </w:r>
-      <w:proofErr w:type="spellEnd"/>
-      <w:r>
-        <w:t xml:space="preserve"> 3</w:t>
-      </w:r>
-    </w:p>
-    <w:p>
-      <w:pPr>
-        <w:ind w:left="360"/>
-        <w:jc w:val="both"/>
-      </w:pPr>
-      <w:proofErr w:type="spellStart"/>
-      <w:r>
-        <w:t>תעלן</w:t>
-      </w:r>
-      <w:proofErr w:type="spellEnd"/>
-      <w:r>
-        <w:t xml:space="preserve"> </w:t>
-      </w:r>
-      <w:proofErr w:type="spellStart"/>
-      <w:r>
-        <w:t>לגיטטטטטטטטטט</w:t>
-      </w:r>
-      <w:proofErr w:type="spellEnd"/>
-    </w:p>
-    <w:p>
-      <w:pPr>
-        <w:ind w:left="360"/>
-        <w:jc w:val="both"/>
-      </w:pPr>
-      <w:r>
-        <w:t>!!</w:t>
-      </w:r>
-      <w:proofErr w:type="gramStart"/>
-      <w:r>
-        <w:t>ר!ביב</w:t>
-      </w:r>
-      <w:bookmarkStart w:id="0" w:name="_GoBack"/>
-      <w:bookmarkEnd w:id="0"/>
-      <w:proofErr w:type="gramEnd"/>
+        <w:jc w:val="center"/>
+        <w:rPr>
+          <w:b/>
+          <w:bCs/>
+          <w:sz w:val="40"/>
+          <w:szCs w:val="40"/>
+          <w:rtl/>
+        </w:rPr>
+      </w:pPr>
+      <w:r>
+        <w:rPr>
+          <w:b/>
+          <w:bCs/>
+          <w:sz w:val="40"/>
+          <w:szCs w:val="40"/>
+        </w:rPr>
+        <w:t>שיחת קבוצה 11.12.19 – הכנה למטלה מספר 3</w:t>
+      </w:r>
     </w:p>
     <w:p>
       <w:pPr>
@@ -96,43 +33,9 @@
         <w:ind w:left="1080"/>
         <w:jc w:val="both"/>
       </w:pPr>
-      <w:proofErr w:type="spellStart"/>
-      <w:r>
-        <w:t>לחקור</w:t>
-      </w:r>
-      <w:proofErr w:type="spellEnd"/>
-      <w:r>
-        <w:t xml:space="preserve"> </w:t>
-      </w:r>
-      <w:proofErr w:type="spellStart"/>
-      <w:r>
-        <w:t>כיצד</w:t>
-      </w:r>
-      <w:proofErr w:type="spellEnd"/>
-      <w:r>
-        <w:t xml:space="preserve"> </w:t>
-      </w:r>
-      <w:proofErr w:type="spellStart"/>
-      <w:r>
-        <w:t>מבצעים</w:t>
-      </w:r>
-      <w:proofErr w:type="spellEnd"/>
-      <w:r>
-        <w:t xml:space="preserve"> </w:t>
-      </w:r>
-      <w:proofErr w:type="spellStart"/>
-      <w:r>
-        <w:t>תיעוד</w:t>
-      </w:r>
-      <w:proofErr w:type="spellEnd"/>
-      <w:r>
-        <w:t xml:space="preserve"> </w:t>
-      </w:r>
-      <w:proofErr w:type="spellStart"/>
-      <w:r>
-        <w:t>בעזרת</w:t>
-      </w:r>
-      <w:proofErr w:type="spellEnd"/>
+      <w:r>
+        <w:t>לחקור כיצד מבצעים תיעוד בעזרת</w:t>
+      </w:r>
       <w:r>
         <w:rPr>
           <w:rFonts w:hint="cs"/>
@@ -232,51 +135,9 @@
         </w:rPr>
         <w:t xml:space="preserve"> </w:t>
       </w:r>
-      <w:proofErr w:type="spellStart"/>
-      <w:r>
-        <w:t>האם</w:t>
-      </w:r>
-      <w:proofErr w:type="spellEnd"/>
-      <w:r>
-        <w:t xml:space="preserve"> </w:t>
-      </w:r>
-      <w:proofErr w:type="spellStart"/>
-      <w:r>
-        <w:t>משנים</w:t>
-      </w:r>
-      <w:proofErr w:type="spellEnd"/>
-      <w:r>
-        <w:t xml:space="preserve"> </w:t>
-      </w:r>
-      <w:proofErr w:type="spellStart"/>
-      <w:r>
-        <w:t>או</w:t>
-      </w:r>
-      <w:proofErr w:type="spellEnd"/>
-      <w:r>
-        <w:t xml:space="preserve"> </w:t>
-      </w:r>
-      <w:proofErr w:type="spellStart"/>
-      <w:r>
-        <w:t>שנשארים</w:t>
-      </w:r>
-      <w:proofErr w:type="spellEnd"/>
-      <w:r>
-        <w:t xml:space="preserve"> </w:t>
-      </w:r>
-      <w:proofErr w:type="spellStart"/>
-      <w:r>
-        <w:t>באותה</w:t>
-      </w:r>
-      <w:proofErr w:type="spellEnd"/>
-      <w:r>
-        <w:t xml:space="preserve"> </w:t>
-      </w:r>
-      <w:proofErr w:type="spellStart"/>
-      <w:r>
-        <w:t>ארכיטקטורה</w:t>
-      </w:r>
-      <w:proofErr w:type="spellEnd"/>
+      <w:r>
+        <w:t>האם משנים או שנשארים באותה ארכיטקטורה</w:t>
+      </w:r>
       <w:r>
         <w:rPr>
           <w:rFonts w:hint="cs"/>
@@ -305,35 +166,9 @@
         <w:ind w:left="1080"/>
         <w:jc w:val="both"/>
       </w:pPr>
-      <w:proofErr w:type="spellStart"/>
-      <w:r>
-        <w:t>סיום</w:t>
-      </w:r>
-      <w:proofErr w:type="spellEnd"/>
-      <w:r>
-        <w:t xml:space="preserve"> </w:t>
-      </w:r>
-      <w:proofErr w:type="spellStart"/>
-      <w:r>
-        <w:t>מבנה</w:t>
-      </w:r>
-      <w:proofErr w:type="spellEnd"/>
-      <w:r>
-        <w:t xml:space="preserve"> </w:t>
-      </w:r>
-      <w:proofErr w:type="spellStart"/>
-      <w:r>
-        <w:t>מסד</w:t>
-      </w:r>
-      <w:proofErr w:type="spellEnd"/>
-      <w:r>
-        <w:t xml:space="preserve"> </w:t>
-      </w:r>
-      <w:proofErr w:type="spellStart"/>
-      <w:r>
-        <w:t>הנתונים</w:t>
-      </w:r>
-      <w:proofErr w:type="spellEnd"/>
+      <w:r>
+        <w:t>סיום מבנה מסד הנתונים</w:t>
+      </w:r>
       <w:r>
         <w:rPr>
           <w:rFonts w:hint="cs"/>
@@ -438,7 +273,20 @@
           <w:rFonts w:hint="cs"/>
           <w:rtl/>
         </w:rPr>
-        <w:t xml:space="preserve"> - </w:t>
+        <w:t xml:space="preserve"> </w:t>
+      </w:r>
+      <w:r>
+        <w:rPr>
+          <w:rtl/>
+        </w:rPr>
+        <w:t>–</w:t>
+      </w:r>
+      <w:r>
+        <w:rPr>
+          <w:rFonts w:hint="cs"/>
+          <w:rtl/>
+        </w:rPr>
+        <w:t xml:space="preserve"> </w:t>
       </w:r>
       <w:r>
         <w:rPr>
@@ -449,6 +297,189 @@
           <w:rtl/>
         </w:rPr>
         <w:t>ליאור</w:t>
+      </w:r>
+    </w:p>
+    <w:p>
+      <w:pPr>
+        <w:pStyle w:val="a3"/>
+        <w:numPr>
+          <w:ilvl w:val="0"/>
+          <w:numId w:val="1"/>
+        </w:numPr>
+        <w:ind w:left="1080"/>
+        <w:jc w:val="both"/>
+      </w:pPr>
+      <w:r>
+        <w:rPr>
+          <w:rFonts w:hint="cs"/>
+          <w:rtl/>
+        </w:rPr>
+        <w:t>לבדוק איך עושים מספר מזהה "רץ" (עבור בקשת שינוי)</w:t>
+      </w:r>
+    </w:p>
+    <w:p>
+      <w:pPr>
+        <w:pStyle w:val="a3"/>
+        <w:numPr>
+          <w:ilvl w:val="0"/>
+          <w:numId w:val="1"/>
+        </w:numPr>
+        <w:ind w:left="1080"/>
+        <w:jc w:val="both"/>
+      </w:pPr>
+      <w:r>
+        <w:rPr>
+          <w:rFonts w:hint="cs"/>
+          <w:rtl/>
+        </w:rPr>
+        <w:t>החלטה על הרשאות קיימות:</w:t>
+      </w:r>
+    </w:p>
+    <w:p>
+      <w:pPr>
+        <w:pStyle w:val="a3"/>
+        <w:bidi w:val="0"/>
+        <w:ind w:left="3600"/>
+      </w:pPr>
+      <w:r>
+        <w:t>BASIC_USER</w:t>
+      </w:r>
+    </w:p>
+    <w:p>
+      <w:pPr>
+        <w:pStyle w:val="a3"/>
+        <w:bidi w:val="0"/>
+        <w:ind w:left="3600"/>
+      </w:pPr>
+      <w:r>
+        <w:t>INFORMATION_ENGINEER</w:t>
+      </w:r>
+    </w:p>
+    <w:p>
+      <w:pPr>
+        <w:pStyle w:val="a3"/>
+        <w:bidi w:val="0"/>
+        <w:ind w:left="3600"/>
+      </w:pPr>
+      <w:r>
+        <w:t>SUPERVISOR</w:t>
+      </w:r>
+    </w:p>
+    <w:p>
+      <w:pPr>
+        <w:pStyle w:val="a3"/>
+        <w:bidi w:val="0"/>
+        <w:ind w:left="3600"/>
+        <w:rPr>
+          <w:rtl/>
+        </w:rPr>
+      </w:pPr>
+      <w:r>
+        <w:rPr>
+          <w:rFonts w:hint="cs"/>
+        </w:rPr>
+        <w:t>TECH</w:t>
+      </w:r>
+      <w:r>
+        <w:rPr>
+          <w:rFonts w:hint="cs"/>
+          <w:rtl/>
+        </w:rPr>
+        <w:t>_</w:t>
+      </w:r>
+      <w:r>
+        <w:rPr>
+          <w:rFonts w:hint="cs"/>
+        </w:rPr>
+        <w:t>MANAGER</w:t>
+      </w:r>
+    </w:p>
+    <w:p>
+      <w:pPr>
+        <w:pStyle w:val="a3"/>
+        <w:bidi w:val="0"/>
+        <w:ind w:left="3600"/>
+      </w:pPr>
+      <w:r>
+        <w:rPr>
+          <w:rFonts w:hint="cs"/>
+        </w:rPr>
+        <w:t>COMMITT</w:t>
+      </w:r>
+      <w:r>
+        <w:t>E</w:t>
+      </w:r>
+      <w:r>
+        <w:rPr>
+          <w:rFonts w:hint="cs"/>
+        </w:rPr>
+        <w:t>E</w:t>
+      </w:r>
+      <w:r>
+        <w:rPr>
+          <w:rFonts w:hint="cs"/>
+          <w:rtl/>
+        </w:rPr>
+        <w:t>_</w:t>
+      </w:r>
+      <w:r>
+        <w:rPr>
+          <w:rFonts w:hint="cs"/>
+        </w:rPr>
+        <w:t>MEMBERS</w:t>
+      </w:r>
+    </w:p>
+    <w:p>
+      <w:pPr>
+        <w:pStyle w:val="a3"/>
+        <w:bidi w:val="0"/>
+        <w:ind w:left="3600"/>
+      </w:pPr>
+      <w:r>
+        <w:t>COMMITTEE_DIRECTOR</w:t>
+      </w:r>
+    </w:p>
+    <w:p>
+      <w:pPr>
+        <w:pStyle w:val="a3"/>
+        <w:numPr>
+          <w:ilvl w:val="0"/>
+          <w:numId w:val="1"/>
+        </w:numPr>
+        <w:rPr>
+          <w:rFonts w:hint="cs"/>
+          <w:rtl/>
+        </w:rPr>
+      </w:pPr>
+      <w:r>
+        <w:rPr>
+          <w:rFonts w:hint="cs"/>
+          <w:rtl/>
+        </w:rPr>
+        <w:t>התמודדות עם זמנים</w:t>
+      </w:r>
+      <w:bookmarkStart w:id="0" w:name="_GoBack"/>
+      <w:bookmarkEnd w:id="0"/>
+    </w:p>
+    <w:p>
+      <w:pPr>
+        <w:bidi w:val="0"/>
+      </w:pPr>
+    </w:p>
+    <w:p>
+      <w:pPr>
+        <w:bidi w:val="0"/>
+      </w:pPr>
+      <w:r>
+        <w:t>Select changeRequest from icm.request where handlerName = currentUserName</w:t>
+      </w:r>
+    </w:p>
+    <w:p>
+      <w:pPr>
+        <w:bidi w:val="0"/>
+      </w:pPr>
+      <w:r>
+        <w:t>AND status/step = currentStepPage</w:t>
       </w:r>
     </w:p>
     <w:p>
@@ -456,6 +487,7 @@
         <w:ind w:left="720"/>
         <w:jc w:val="both"/>
         <w:rPr>
+          <w:rFonts w:hint="cs"/>
           <w:b/>
           <w:bCs/>
           <w:sz w:val="28"/>
@@ -652,33 +684,8 @@
           <w:szCs w:val="28"/>
           <w:rtl/>
         </w:rPr>
-        <w:t xml:space="preserve"> (יצריך שם משתמש חד </w:t>
-      </w:r>
-      <w:proofErr w:type="spellStart"/>
-      <w:r>
-        <w:rPr>
-          <w:rFonts w:hint="cs"/>
-          <w:b/>
-          <w:bCs/>
-          <w:sz w:val="28"/>
-          <w:szCs w:val="28"/>
-          <w:rtl/>
-        </w:rPr>
-        <w:t>חד</w:t>
-      </w:r>
-      <w:proofErr w:type="spellEnd"/>
-      <w:r>
-        <w:rPr>
-          <w:rFonts w:hint="cs"/>
-          <w:b/>
-          <w:bCs/>
-          <w:sz w:val="28"/>
-          <w:szCs w:val="28"/>
-          <w:rtl/>
-        </w:rPr>
-        <w:t xml:space="preserve"> ערכי וכנראה </w:t>
-      </w:r>
-      <w:proofErr w:type="spellStart"/>
+        <w:t xml:space="preserve"> (יצריך שם משתמש חד חד ערכי וכנראה </w:t>
+      </w:r>
       <w:r>
         <w:rPr>
           <w:b/>
@@ -688,7 +695,6 @@
         </w:rPr>
         <w:t>enum</w:t>
       </w:r>
-      <w:proofErr w:type="spellEnd"/>
       <w:r>
         <w:rPr>
           <w:rFonts w:hint="cs"/>
@@ -734,39 +740,8 @@
           <w:sz w:val="28"/>
           <w:szCs w:val="28"/>
         </w:rPr>
-        <w:t xml:space="preserve">Select * from </w:t>
-      </w:r>
-      <w:proofErr w:type="spellStart"/>
-      <w:r>
-        <w:rPr>
-          <w:b/>
-          <w:bCs/>
-          <w:sz w:val="28"/>
-          <w:szCs w:val="28"/>
-        </w:rPr>
-        <w:t>icm.users</w:t>
-      </w:r>
-      <w:proofErr w:type="spellEnd"/>
-      <w:r>
-        <w:rPr>
-          <w:b/>
-          <w:bCs/>
-          <w:sz w:val="28"/>
-          <w:szCs w:val="28"/>
-        </w:rPr>
-        <w:t xml:space="preserve"> where username = ? AND password </w:t>
-      </w:r>
-      <w:proofErr w:type="gramStart"/>
-      <w:r>
-        <w:rPr>
-          <w:b/>
-          <w:bCs/>
-          <w:sz w:val="28"/>
-          <w:szCs w:val="28"/>
-        </w:rPr>
-        <w:t>= ?</w:t>
-      </w:r>
-      <w:proofErr w:type="gramEnd"/>
+        <w:t>Select * from icm.users where username = ? AND password = ?</w:t>
+      </w:r>
     </w:p>
     <w:p>
       <w:pPr>
@@ -831,7 +806,6 @@
         </w:numPr>
         <w:jc w:val="both"/>
         <w:rPr>
-          <w:rFonts w:hint="cs"/>
           <w:b/>
           <w:bCs/>
           <w:sz w:val="28"/>
@@ -879,21 +853,8 @@
           <w:szCs w:val="28"/>
           <w:rtl/>
         </w:rPr>
-        <w:t xml:space="preserve">אילו הרשאות יש למשתמש ובהתאם לכך נציג את הכפתורים </w:t>
-      </w:r>
-      <w:proofErr w:type="spellStart"/>
-      <w:r>
-        <w:rPr>
-          <w:rFonts w:hint="cs"/>
-          <w:b/>
-          <w:bCs/>
-          <w:sz w:val="28"/>
-          <w:szCs w:val="28"/>
-          <w:rtl/>
-        </w:rPr>
-        <w:t>הרלוונטים</w:t>
-      </w:r>
-      <w:proofErr w:type="spellEnd"/>
+        <w:t>אילו הרשאות יש למשתמש ובהתאם לכך נציג את הכפתורים הרלוונטים</w:t>
+      </w:r>
     </w:p>
     <w:sectPr>
       <w:pgSz w:w="11906" w:h="16838"/>
@@ -1359,6 +1320,7 @@
     <w:lsdException w:name="HTML Sample" w:semiHidden="1" w:unhideWhenUsed="1"/>
     <w:lsdException w:name="HTML Typewriter" w:semiHidden="1" w:unhideWhenUsed="1"/>
     <w:lsdException w:name="HTML Variable" w:semiHidden="1" w:unhideWhenUsed="1"/>
+    <w:lsdException w:name="Normal Table" w:semiHidden="1" w:unhideWhenUsed="1"/>
     <w:lsdException w:name="annotation subject" w:semiHidden="1" w:unhideWhenUsed="1"/>
     <w:lsdException w:name="No List" w:semiHidden="1" w:unhideWhenUsed="1"/>
     <w:lsdException w:name="Outline List 1" w:semiHidden="1" w:unhideWhenUsed="1"/>
@@ -1405,8 +1367,10 @@
     <w:lsdException w:name="Table Subtle 2" w:semiHidden="1" w:unhideWhenUsed="1"/>
     <w:lsdException w:name="Table Web 1" w:semiHidden="1" w:unhideWhenUsed="1"/>
     <w:lsdException w:name="Table Web 2" w:semiHidden="1" w:unhideWhenUsed="1"/>
+    <w:lsdException w:name="Table Web 3" w:semiHidden="1" w:unhideWhenUsed="1"/>
     <w:lsdException w:name="Balloon Text" w:semiHidden="1" w:unhideWhenUsed="1"/>
     <w:lsdException w:name="Table Grid" w:uiPriority="39"/>
+    <w:lsdException w:name="Table Theme" w:semiHidden="1" w:unhideWhenUsed="1"/>
     <w:lsdException w:name="Placeholder Text" w:semiHidden="1"/>
     <w:lsdException w:name="No Spacing" w:uiPriority="1" w:qFormat="1"/>
     <w:lsdException w:name="Light Shading" w:uiPriority="60"/>

</xml_diff>

<commit_message>
updated word document : Assignment3 Preperations 11.12.19.docx
Signed-off-by: idokadosh <idokadosh1@gmail.com>
</commit_message>
<xml_diff>
--- a/Project Assignments/Group Meetings/Assignment3 Preperations 11.12.19.docx
+++ b/Project Assignments/Group Meetings/Assignment3 Preperations 11.12.19.docx
@@ -691,16 +691,52 @@
         <w:bidi w:val="0"/>
       </w:pPr>
       <w:r>
-        <w:t>Select changeRequest from icm.request where handlerName = currentUserName</w:t>
-      </w:r>
+        <w:t xml:space="preserve">Select </w:t>
+      </w:r>
+      <w:proofErr w:type="spellStart"/>
+      <w:r>
+        <w:t>changeRequest</w:t>
+      </w:r>
+      <w:proofErr w:type="spellEnd"/>
+      <w:r>
+        <w:t xml:space="preserve"> from </w:t>
+      </w:r>
+      <w:proofErr w:type="spellStart"/>
+      <w:proofErr w:type="gramStart"/>
+      <w:r>
+        <w:t>icm.request</w:t>
+      </w:r>
+      <w:proofErr w:type="spellEnd"/>
+      <w:proofErr w:type="gramEnd"/>
+      <w:r>
+        <w:t xml:space="preserve"> where </w:t>
+      </w:r>
+      <w:proofErr w:type="spellStart"/>
+      <w:r>
+        <w:t>handlerName</w:t>
+      </w:r>
+      <w:proofErr w:type="spellEnd"/>
+      <w:r>
+        <w:t xml:space="preserve"> = </w:t>
+      </w:r>
+      <w:proofErr w:type="spellStart"/>
+      <w:r>
+        <w:t>currentUserName</w:t>
+      </w:r>
+      <w:proofErr w:type="spellEnd"/>
     </w:p>
     <w:p>
       <w:pPr>
         <w:bidi w:val="0"/>
       </w:pPr>
       <w:r>
-        <w:t>AND status/step = currentStepPage</w:t>
-      </w:r>
+        <w:t xml:space="preserve">AND status/step = </w:t>
+      </w:r>
+      <w:proofErr w:type="spellStart"/>
+      <w:r>
+        <w:t>currentStepPage</w:t>
+      </w:r>
+      <w:proofErr w:type="spellEnd"/>
     </w:p>
     <w:p>
       <w:pPr>
@@ -903,8 +939,33 @@
           <w:szCs w:val="28"/>
           <w:rtl/>
         </w:rPr>
-        <w:t xml:space="preserve"> (יצריך שם משתמש חד חד ערכי וכנראה </w:t>
-      </w:r>
+        <w:t xml:space="preserve"> (יצריך שם משתמש חד </w:t>
+      </w:r>
+      <w:proofErr w:type="spellStart"/>
+      <w:r>
+        <w:rPr>
+          <w:rFonts w:hint="cs"/>
+          <w:b/>
+          <w:bCs/>
+          <w:sz w:val="28"/>
+          <w:szCs w:val="28"/>
+          <w:rtl/>
+        </w:rPr>
+        <w:t>חד</w:t>
+      </w:r>
+      <w:proofErr w:type="spellEnd"/>
+      <w:r>
+        <w:rPr>
+          <w:rFonts w:hint="cs"/>
+          <w:b/>
+          <w:bCs/>
+          <w:sz w:val="28"/>
+          <w:szCs w:val="28"/>
+          <w:rtl/>
+        </w:rPr>
+        <w:t xml:space="preserve"> ערכי וכנראה </w:t>
+      </w:r>
+      <w:proofErr w:type="spellStart"/>
       <w:r>
         <w:rPr>
           <w:b/>
@@ -914,6 +975,7 @@
         </w:rPr>
         <w:t>enum</w:t>
       </w:r>
+      <w:proofErr w:type="spellEnd"/>
       <w:r>
         <w:rPr>
           <w:rFonts w:hint="cs"/>
@@ -959,8 +1021,39 @@
           <w:sz w:val="28"/>
           <w:szCs w:val="28"/>
         </w:rPr>
-        <w:t>Select * from icm.users where username = ? AND password = ?</w:t>
-      </w:r>
+        <w:t xml:space="preserve">Select * from </w:t>
+      </w:r>
+      <w:proofErr w:type="spellStart"/>
+      <w:r>
+        <w:rPr>
+          <w:b/>
+          <w:bCs/>
+          <w:sz w:val="28"/>
+          <w:szCs w:val="28"/>
+        </w:rPr>
+        <w:t>icm.users</w:t>
+      </w:r>
+      <w:proofErr w:type="spellEnd"/>
+      <w:r>
+        <w:rPr>
+          <w:b/>
+          <w:bCs/>
+          <w:sz w:val="28"/>
+          <w:szCs w:val="28"/>
+        </w:rPr>
+        <w:t xml:space="preserve"> where username = ? AND password </w:t>
+      </w:r>
+      <w:proofErr w:type="gramStart"/>
+      <w:r>
+        <w:rPr>
+          <w:b/>
+          <w:bCs/>
+          <w:sz w:val="28"/>
+          <w:szCs w:val="28"/>
+        </w:rPr>
+        <w:t>= ?</w:t>
+      </w:r>
+      <w:proofErr w:type="gramEnd"/>
     </w:p>
     <w:p>
       <w:pPr>
@@ -1042,6 +1135,7 @@
         </w:rPr>
         <w:t>כעת נטען את דף הבית, כאשר ב</w:t>
       </w:r>
+      <w:proofErr w:type="spellStart"/>
       <w:r>
         <w:rPr>
           <w:b/>
@@ -1051,6 +1145,7 @@
         </w:rPr>
         <w:t>Init</w:t>
       </w:r>
+      <w:proofErr w:type="spellEnd"/>
       <w:r>
         <w:rPr>
           <w:rFonts w:hint="cs"/>
@@ -1071,8 +1166,21 @@
           <w:szCs w:val="28"/>
           <w:rtl/>
         </w:rPr>
-        <w:t>אילו הרשאות יש למשתמש ובהתאם לכך נציג את הכפתורים הרלוונטים</w:t>
-      </w:r>
+        <w:t xml:space="preserve">אילו הרשאות יש למשתמש ובהתאם לכך נציג את הכפתורים </w:t>
+      </w:r>
+      <w:proofErr w:type="spellStart"/>
+      <w:r>
+        <w:rPr>
+          <w:rFonts w:hint="cs"/>
+          <w:b/>
+          <w:bCs/>
+          <w:sz w:val="28"/>
+          <w:szCs w:val="28"/>
+          <w:rtl/>
+        </w:rPr>
+        <w:t>הרלוונטים</w:t>
+      </w:r>
+      <w:proofErr w:type="spellEnd"/>
     </w:p>
     <w:p>
       <w:pPr>
@@ -1210,6 +1318,19 @@
           <w:highlight w:val="green"/>
           <w:rtl/>
         </w:rPr>
+        <w:t>***</w:t>
+      </w:r>
+      <w:r>
+        <w:rPr>
+          <w:rFonts w:hint="cs"/>
+          <w:b/>
+          <w:bCs/>
+          <w:color w:val="FF0000"/>
+          <w:sz w:val="28"/>
+          <w:szCs w:val="28"/>
+          <w:highlight w:val="green"/>
+          <w:rtl/>
+        </w:rPr>
         <w:t xml:space="preserve">עמוד </w:t>
       </w:r>
       <w:r>
@@ -1274,7 +1395,31 @@
           <w:szCs w:val="28"/>
           <w:rtl/>
         </w:rPr>
-        <w:t xml:space="preserve"> למשהו יותר מתאים לטיפול בבקשה, לשים את הכפתור של המפקח ושל מנהל מט"מ </w:t>
+        <w:t xml:space="preserve"> למשהו יותר מתאים לטיפול בבקשה, לשים את הכפתור של המפקח ושל מנהל </w:t>
+      </w:r>
+      <w:proofErr w:type="spellStart"/>
+      <w:r>
+        <w:rPr>
+          <w:rFonts w:hint="cs"/>
+          <w:b/>
+          <w:bCs/>
+          <w:sz w:val="28"/>
+          <w:szCs w:val="28"/>
+          <w:rtl/>
+        </w:rPr>
+        <w:t>מט"מ</w:t>
+      </w:r>
+      <w:proofErr w:type="spellEnd"/>
+      <w:r>
+        <w:rPr>
+          <w:rFonts w:hint="cs"/>
+          <w:b/>
+          <w:bCs/>
+          <w:sz w:val="28"/>
+          <w:szCs w:val="28"/>
+          <w:rtl/>
+        </w:rPr>
+        <w:t xml:space="preserve"> </w:t>
       </w:r>
       <w:r>
         <w:rPr>
@@ -1440,6 +1585,19 @@
           <w:highlight w:val="green"/>
           <w:rtl/>
         </w:rPr>
+        <w:t>***</w:t>
+      </w:r>
+      <w:r>
+        <w:rPr>
+          <w:rFonts w:hint="cs"/>
+          <w:b/>
+          <w:bCs/>
+          <w:color w:val="FF0000"/>
+          <w:sz w:val="28"/>
+          <w:szCs w:val="28"/>
+          <w:highlight w:val="green"/>
+          <w:rtl/>
+        </w:rPr>
         <w:t xml:space="preserve">עמוד לצפייה בבקשה </w:t>
       </w:r>
       <w:r>
@@ -1523,6 +1681,19 @@
           <w:highlight w:val="green"/>
           <w:rtl/>
         </w:rPr>
+        <w:t>**</w:t>
+      </w:r>
+      <w:r>
+        <w:rPr>
+          <w:rFonts w:hint="cs"/>
+          <w:b/>
+          <w:bCs/>
+          <w:color w:val="FF0000"/>
+          <w:sz w:val="28"/>
+          <w:szCs w:val="28"/>
+          <w:highlight w:val="green"/>
+          <w:rtl/>
+        </w:rPr>
         <w:t>*</w:t>
       </w:r>
       <w:r>
@@ -1634,10 +1805,35 @@
           <w:color w:val="FF0000"/>
           <w:sz w:val="28"/>
           <w:szCs w:val="28"/>
-          <w:rtl/>
-        </w:rPr>
-        <w:t>ניהול ובקרת תהליך ע"י מפקח</w:t>
-      </w:r>
+          <w:highlight w:val="green"/>
+          <w:rtl/>
+        </w:rPr>
+        <w:t xml:space="preserve">ניהול ובקרת תהליך ע"י מפקח - </w:t>
+      </w:r>
+      <w:r>
+        <w:rPr>
+          <w:rFonts w:hint="cs"/>
+          <w:b/>
+          <w:bCs/>
+          <w:sz w:val="28"/>
+          <w:szCs w:val="28"/>
+          <w:highlight w:val="green"/>
+          <w:rtl/>
+        </w:rPr>
+        <w:t>איתי</w:t>
+      </w:r>
+    </w:p>
+    <w:p>
+      <w:pPr>
+        <w:jc w:val="both"/>
+        <w:rPr>
+          <w:b/>
+          <w:bCs/>
+          <w:sz w:val="28"/>
+          <w:szCs w:val="28"/>
+          <w:rtl/>
+        </w:rPr>
+      </w:pPr>
       <w:r>
         <w:rPr>
           <w:rFonts w:hint="cs"/>
@@ -1646,252 +1842,248 @@
           <w:color w:val="FF0000"/>
           <w:sz w:val="28"/>
           <w:szCs w:val="28"/>
-          <w:rtl/>
-        </w:rPr>
-        <w:t xml:space="preserve"> - </w:t>
-      </w:r>
-      <w:r>
-        <w:rPr>
-          <w:rFonts w:hint="cs"/>
-          <w:b/>
-          <w:bCs/>
-          <w:sz w:val="28"/>
-          <w:szCs w:val="28"/>
-          <w:rtl/>
-        </w:rPr>
-        <w:t>איתי</w:t>
-      </w:r>
-    </w:p>
-    <w:p>
-      <w:pPr>
-        <w:jc w:val="both"/>
-        <w:rPr>
-          <w:b/>
-          <w:bCs/>
-          <w:sz w:val="28"/>
-          <w:szCs w:val="28"/>
-          <w:rtl/>
-        </w:rPr>
-      </w:pPr>
-      <w:r>
-        <w:rPr>
-          <w:rFonts w:hint="cs"/>
+          <w:highlight w:val="green"/>
+          <w:rtl/>
+        </w:rPr>
+        <w:t xml:space="preserve">עמוד של חברי ועדה </w:t>
+      </w:r>
+      <w:r>
+        <w:rPr>
+          <w:b/>
+          <w:bCs/>
+          <w:sz w:val="28"/>
+          <w:szCs w:val="28"/>
+          <w:highlight w:val="green"/>
+          <w:rtl/>
+        </w:rPr>
+        <w:t>–</w:t>
+      </w:r>
+      <w:r>
+        <w:rPr>
+          <w:rFonts w:hint="cs"/>
+          <w:b/>
+          <w:bCs/>
+          <w:sz w:val="28"/>
+          <w:szCs w:val="28"/>
+          <w:highlight w:val="green"/>
+          <w:rtl/>
+        </w:rPr>
+        <w:t xml:space="preserve"> לי</w:t>
+      </w:r>
+    </w:p>
+    <w:p>
+      <w:pPr>
+        <w:jc w:val="both"/>
+        <w:rPr>
+          <w:b/>
+          <w:bCs/>
+          <w:sz w:val="28"/>
+          <w:szCs w:val="28"/>
+          <w:rtl/>
+        </w:rPr>
+      </w:pPr>
+      <w:r>
+        <w:rPr>
+          <w:rFonts w:hint="cs"/>
+          <w:b/>
+          <w:bCs/>
+          <w:sz w:val="28"/>
+          <w:szCs w:val="28"/>
+          <w:highlight w:val="green"/>
+          <w:rtl/>
+        </w:rPr>
+        <w:t xml:space="preserve">עמוד מעריך -  </w:t>
+      </w:r>
+      <w:r>
+        <w:rPr>
+          <w:rFonts w:hint="cs"/>
+          <w:b/>
+          <w:bCs/>
+          <w:sz w:val="28"/>
+          <w:szCs w:val="28"/>
+          <w:highlight w:val="green"/>
+          <w:rtl/>
+        </w:rPr>
+        <w:t>לי</w:t>
+      </w:r>
+      <w:r>
+        <w:rPr>
+          <w:rFonts w:hint="cs"/>
+          <w:b/>
+          <w:bCs/>
+          <w:sz w:val="28"/>
+          <w:szCs w:val="28"/>
+          <w:rtl/>
+        </w:rPr>
+        <w:t xml:space="preserve"> </w:t>
+      </w:r>
+    </w:p>
+    <w:p>
+      <w:pPr>
+        <w:jc w:val="both"/>
+        <w:rPr>
           <w:b/>
           <w:bCs/>
           <w:color w:val="FF0000"/>
           <w:sz w:val="28"/>
           <w:szCs w:val="28"/>
+          <w:rtl/>
+        </w:rPr>
+      </w:pPr>
+      <w:r>
+        <w:rPr>
+          <w:rFonts w:hint="cs"/>
+          <w:b/>
+          <w:bCs/>
+          <w:color w:val="FF0000"/>
+          <w:sz w:val="28"/>
+          <w:szCs w:val="28"/>
           <w:highlight w:val="green"/>
           <w:rtl/>
         </w:rPr>
-        <w:t xml:space="preserve">עמוד של חברי ועדה </w:t>
-      </w:r>
-      <w:r>
-        <w:rPr>
-          <w:b/>
-          <w:bCs/>
-          <w:sz w:val="28"/>
-          <w:szCs w:val="28"/>
-          <w:highlight w:val="green"/>
-          <w:rtl/>
-        </w:rPr>
-        <w:t>–</w:t>
-      </w:r>
-      <w:r>
-        <w:rPr>
-          <w:rFonts w:hint="cs"/>
-          <w:b/>
-          <w:bCs/>
-          <w:sz w:val="28"/>
-          <w:szCs w:val="28"/>
-          <w:highlight w:val="green"/>
-          <w:rtl/>
-        </w:rPr>
-        <w:t xml:space="preserve"> לי</w:t>
-      </w:r>
-    </w:p>
-    <w:p>
-      <w:pPr>
-        <w:jc w:val="both"/>
-        <w:rPr>
-          <w:b/>
-          <w:bCs/>
-          <w:sz w:val="28"/>
-          <w:szCs w:val="28"/>
-          <w:rtl/>
-        </w:rPr>
-      </w:pPr>
-      <w:r>
-        <w:rPr>
-          <w:rFonts w:hint="cs"/>
-          <w:b/>
-          <w:bCs/>
-          <w:sz w:val="28"/>
-          <w:szCs w:val="28"/>
-          <w:highlight w:val="green"/>
-          <w:rtl/>
-        </w:rPr>
-        <w:t xml:space="preserve">עמוד מעריך -  </w:t>
-      </w:r>
-      <w:r>
-        <w:rPr>
-          <w:rFonts w:hint="cs"/>
-          <w:b/>
-          <w:bCs/>
-          <w:sz w:val="28"/>
-          <w:szCs w:val="28"/>
-          <w:highlight w:val="green"/>
-          <w:rtl/>
-        </w:rPr>
-        <w:t>לי</w:t>
-      </w:r>
-      <w:r>
-        <w:rPr>
-          <w:rFonts w:hint="cs"/>
-          <w:b/>
-          <w:bCs/>
-          <w:sz w:val="28"/>
-          <w:szCs w:val="28"/>
-          <w:rtl/>
-        </w:rPr>
-        <w:t xml:space="preserve"> </w:t>
-      </w:r>
-    </w:p>
-    <w:p>
-      <w:pPr>
-        <w:jc w:val="both"/>
-        <w:rPr>
-          <w:b/>
-          <w:bCs/>
-          <w:color w:val="FF0000"/>
-          <w:sz w:val="28"/>
-          <w:szCs w:val="28"/>
-          <w:rtl/>
-        </w:rPr>
-      </w:pPr>
-      <w:r>
-        <w:rPr>
-          <w:rFonts w:hint="cs"/>
-          <w:b/>
-          <w:bCs/>
-          <w:color w:val="FF0000"/>
-          <w:sz w:val="28"/>
-          <w:szCs w:val="28"/>
-          <w:highlight w:val="green"/>
-          <w:rtl/>
-        </w:rPr>
-        <w:t xml:space="preserve">עמוד בוחן - </w:t>
-      </w:r>
-      <w:r>
-        <w:rPr>
-          <w:rFonts w:hint="cs"/>
-          <w:b/>
-          <w:bCs/>
-          <w:sz w:val="28"/>
-          <w:szCs w:val="28"/>
-          <w:highlight w:val="green"/>
-          <w:rtl/>
-        </w:rPr>
-        <w:t>ליאור</w:t>
-      </w:r>
-    </w:p>
-    <w:p>
-      <w:pPr>
-        <w:jc w:val="both"/>
-        <w:rPr>
-          <w:b/>
-          <w:bCs/>
-          <w:color w:val="FF0000"/>
-          <w:sz w:val="28"/>
-          <w:szCs w:val="28"/>
-          <w:rtl/>
-        </w:rPr>
-      </w:pPr>
-      <w:r>
-        <w:rPr>
-          <w:rFonts w:hint="cs"/>
-          <w:b/>
-          <w:bCs/>
-          <w:color w:val="FF0000"/>
-          <w:sz w:val="28"/>
-          <w:szCs w:val="28"/>
-          <w:highlight w:val="green"/>
-          <w:rtl/>
-        </w:rPr>
-        <w:t xml:space="preserve">עמוד מוביל ביצוע - </w:t>
-      </w:r>
-      <w:r>
-        <w:rPr>
-          <w:rFonts w:hint="cs"/>
-          <w:b/>
-          <w:bCs/>
-          <w:sz w:val="28"/>
-          <w:szCs w:val="28"/>
-          <w:highlight w:val="green"/>
-          <w:rtl/>
-        </w:rPr>
-        <w:t>איתי</w:t>
-      </w:r>
-    </w:p>
-    <w:p>
-      <w:pPr>
-        <w:jc w:val="both"/>
-        <w:rPr>
-          <w:b/>
-          <w:bCs/>
-          <w:sz w:val="28"/>
-          <w:szCs w:val="28"/>
-          <w:rtl/>
-        </w:rPr>
-      </w:pPr>
-      <w:r>
-        <w:rPr>
-          <w:rFonts w:hint="cs"/>
-          <w:b/>
-          <w:bCs/>
-          <w:sz w:val="28"/>
-          <w:szCs w:val="28"/>
-          <w:rtl/>
-        </w:rPr>
-        <w:t>עמוד של מנהל מט"מ</w:t>
-      </w:r>
-      <w:r>
-        <w:rPr>
-          <w:rFonts w:hint="cs"/>
-          <w:b/>
-          <w:bCs/>
-          <w:sz w:val="28"/>
-          <w:szCs w:val="28"/>
-          <w:rtl/>
-        </w:rPr>
-        <w:t xml:space="preserve"> </w:t>
-      </w:r>
-    </w:p>
-    <w:p>
-      <w:pPr>
-        <w:jc w:val="both"/>
-        <w:rPr>
-          <w:rFonts w:hint="cs"/>
-          <w:b/>
-          <w:bCs/>
-          <w:sz w:val="28"/>
-          <w:szCs w:val="28"/>
-          <w:rtl/>
-        </w:rPr>
-      </w:pPr>
-      <w:r>
-        <w:rPr>
-          <w:rFonts w:hint="cs"/>
-          <w:b/>
-          <w:bCs/>
-          <w:sz w:val="28"/>
-          <w:szCs w:val="28"/>
-          <w:rtl/>
-        </w:rPr>
-        <w:t xml:space="preserve">עמוד של סגירת תהליך למפקח </w:t>
+        <w:t>***</w:t>
       </w:r>
       <w:bookmarkStart w:id="0" w:name="_GoBack"/>
       <w:bookmarkEnd w:id="0"/>
+      <w:r>
+        <w:rPr>
+          <w:rFonts w:hint="cs"/>
+          <w:b/>
+          <w:bCs/>
+          <w:color w:val="FF0000"/>
+          <w:sz w:val="28"/>
+          <w:szCs w:val="28"/>
+          <w:highlight w:val="green"/>
+          <w:rtl/>
+        </w:rPr>
+        <w:t xml:space="preserve">עמוד בוחן - </w:t>
+      </w:r>
+      <w:r>
+        <w:rPr>
+          <w:rFonts w:hint="cs"/>
+          <w:b/>
+          <w:bCs/>
+          <w:sz w:val="28"/>
+          <w:szCs w:val="28"/>
+          <w:highlight w:val="green"/>
+          <w:rtl/>
+        </w:rPr>
+        <w:t>ליאור</w:t>
+      </w:r>
+    </w:p>
+    <w:p>
+      <w:pPr>
+        <w:jc w:val="both"/>
+        <w:rPr>
+          <w:b/>
+          <w:bCs/>
+          <w:color w:val="FF0000"/>
+          <w:sz w:val="28"/>
+          <w:szCs w:val="28"/>
+          <w:rtl/>
+        </w:rPr>
+      </w:pPr>
+      <w:r>
+        <w:rPr>
+          <w:rFonts w:hint="cs"/>
+          <w:b/>
+          <w:bCs/>
+          <w:color w:val="FF0000"/>
+          <w:sz w:val="28"/>
+          <w:szCs w:val="28"/>
+          <w:highlight w:val="green"/>
+          <w:rtl/>
+        </w:rPr>
+        <w:t xml:space="preserve">עמוד מוביל ביצוע - </w:t>
+      </w:r>
+      <w:r>
+        <w:rPr>
+          <w:rFonts w:hint="cs"/>
+          <w:b/>
+          <w:bCs/>
+          <w:sz w:val="28"/>
+          <w:szCs w:val="28"/>
+          <w:highlight w:val="green"/>
+          <w:rtl/>
+        </w:rPr>
+        <w:t>איתי</w:t>
+      </w:r>
+    </w:p>
+    <w:p>
+      <w:pPr>
+        <w:jc w:val="both"/>
+        <w:rPr>
+          <w:b/>
+          <w:bCs/>
+          <w:sz w:val="28"/>
+          <w:szCs w:val="28"/>
+        </w:rPr>
+      </w:pPr>
+      <w:r>
+        <w:rPr>
+          <w:rFonts w:hint="cs"/>
+          <w:b/>
+          <w:bCs/>
+          <w:sz w:val="28"/>
+          <w:szCs w:val="28"/>
+          <w:rtl/>
+        </w:rPr>
+        <w:t xml:space="preserve">עמוד של מנהל </w:t>
+      </w:r>
+      <w:proofErr w:type="spellStart"/>
+      <w:r>
+        <w:rPr>
+          <w:rFonts w:hint="cs"/>
+          <w:b/>
+          <w:bCs/>
+          <w:sz w:val="28"/>
+          <w:szCs w:val="28"/>
+          <w:rtl/>
+        </w:rPr>
+        <w:t>מט"מ</w:t>
+      </w:r>
+      <w:proofErr w:type="spellEnd"/>
+      <w:r>
+        <w:rPr>
+          <w:rFonts w:hint="cs"/>
+          <w:b/>
+          <w:bCs/>
+          <w:sz w:val="28"/>
+          <w:szCs w:val="28"/>
+          <w:rtl/>
+        </w:rPr>
+        <w:t xml:space="preserve"> </w:t>
+      </w:r>
+      <w:r>
+        <w:rPr>
+          <w:b/>
+          <w:bCs/>
+          <w:sz w:val="28"/>
+          <w:szCs w:val="28"/>
+          <w:rtl/>
+        </w:rPr>
+        <w:t>–</w:t>
+      </w:r>
+      <w:r>
+        <w:rPr>
+          <w:rFonts w:hint="cs"/>
+          <w:b/>
+          <w:bCs/>
+          <w:sz w:val="28"/>
+          <w:szCs w:val="28"/>
+          <w:rtl/>
+        </w:rPr>
+        <w:t xml:space="preserve"> סגור, חוץ מה</w:t>
+      </w:r>
+      <w:r>
+        <w:rPr>
+          <w:b/>
+          <w:bCs/>
+          <w:sz w:val="28"/>
+          <w:szCs w:val="28"/>
+        </w:rPr>
+        <w:t>permissions</w:t>
+      </w:r>
     </w:p>
     <w:p>
       <w:pPr>

</xml_diff>

<commit_message>
Changed location of files
Signed-off-by: idokadosh <idokadosh1@gmail.com>
</commit_message>
<xml_diff>
--- a/Project Assignments/Group Meetings/Assignment3 Preperations 11.12.19.docx
+++ b/Project Assignments/Group Meetings/Assignment3 Preperations 11.12.19.docx
@@ -1943,172 +1943,185 @@
         </w:rPr>
         <w:t>***</w:t>
       </w:r>
+      <w:r>
+        <w:rPr>
+          <w:rFonts w:hint="cs"/>
+          <w:b/>
+          <w:bCs/>
+          <w:color w:val="FF0000"/>
+          <w:sz w:val="28"/>
+          <w:szCs w:val="28"/>
+          <w:highlight w:val="green"/>
+          <w:rtl/>
+        </w:rPr>
+        <w:t xml:space="preserve">עמוד בוחן - </w:t>
+      </w:r>
+      <w:r>
+        <w:rPr>
+          <w:rFonts w:hint="cs"/>
+          <w:b/>
+          <w:bCs/>
+          <w:sz w:val="28"/>
+          <w:szCs w:val="28"/>
+          <w:highlight w:val="green"/>
+          <w:rtl/>
+        </w:rPr>
+        <w:t>ליאור</w:t>
+      </w:r>
+    </w:p>
+    <w:p>
+      <w:pPr>
+        <w:jc w:val="both"/>
+        <w:rPr>
+          <w:b/>
+          <w:bCs/>
+          <w:color w:val="FF0000"/>
+          <w:sz w:val="28"/>
+          <w:szCs w:val="28"/>
+          <w:rtl/>
+        </w:rPr>
+      </w:pPr>
+      <w:r>
+        <w:rPr>
+          <w:rFonts w:hint="cs"/>
+          <w:b/>
+          <w:bCs/>
+          <w:color w:val="FF0000"/>
+          <w:sz w:val="28"/>
+          <w:szCs w:val="28"/>
+          <w:highlight w:val="green"/>
+          <w:rtl/>
+        </w:rPr>
+        <w:t>***</w:t>
+      </w:r>
+      <w:r>
+        <w:rPr>
+          <w:rFonts w:hint="cs"/>
+          <w:b/>
+          <w:bCs/>
+          <w:color w:val="FF0000"/>
+          <w:sz w:val="28"/>
+          <w:szCs w:val="28"/>
+          <w:highlight w:val="green"/>
+          <w:rtl/>
+        </w:rPr>
+        <w:t xml:space="preserve">עמוד מוביל ביצוע - </w:t>
+      </w:r>
+      <w:r>
+        <w:rPr>
+          <w:rFonts w:hint="cs"/>
+          <w:b/>
+          <w:bCs/>
+          <w:sz w:val="28"/>
+          <w:szCs w:val="28"/>
+          <w:highlight w:val="green"/>
+          <w:rtl/>
+        </w:rPr>
+        <w:t>איתי</w:t>
+      </w:r>
+    </w:p>
+    <w:p>
+      <w:pPr>
+        <w:jc w:val="both"/>
+        <w:rPr>
+          <w:b/>
+          <w:bCs/>
+          <w:sz w:val="28"/>
+          <w:szCs w:val="28"/>
+        </w:rPr>
+      </w:pPr>
+      <w:r>
+        <w:rPr>
+          <w:rFonts w:hint="cs"/>
+          <w:b/>
+          <w:bCs/>
+          <w:sz w:val="28"/>
+          <w:szCs w:val="28"/>
+          <w:rtl/>
+        </w:rPr>
+        <w:t xml:space="preserve">עמוד של מנהל </w:t>
+      </w:r>
+      <w:proofErr w:type="spellStart"/>
+      <w:r>
+        <w:rPr>
+          <w:rFonts w:hint="cs"/>
+          <w:b/>
+          <w:bCs/>
+          <w:sz w:val="28"/>
+          <w:szCs w:val="28"/>
+          <w:rtl/>
+        </w:rPr>
+        <w:t>מט"מ</w:t>
+      </w:r>
+      <w:proofErr w:type="spellEnd"/>
+      <w:r>
+        <w:rPr>
+          <w:rFonts w:hint="cs"/>
+          <w:b/>
+          <w:bCs/>
+          <w:sz w:val="28"/>
+          <w:szCs w:val="28"/>
+          <w:rtl/>
+        </w:rPr>
+        <w:t xml:space="preserve"> </w:t>
+      </w:r>
+      <w:r>
+        <w:rPr>
+          <w:b/>
+          <w:bCs/>
+          <w:sz w:val="28"/>
+          <w:szCs w:val="28"/>
+          <w:rtl/>
+        </w:rPr>
+        <w:t>–</w:t>
+      </w:r>
+      <w:r>
+        <w:rPr>
+          <w:rFonts w:hint="cs"/>
+          <w:b/>
+          <w:bCs/>
+          <w:sz w:val="28"/>
+          <w:szCs w:val="28"/>
+          <w:rtl/>
+        </w:rPr>
+        <w:t xml:space="preserve"> סגור, חוץ מה</w:t>
+      </w:r>
+      <w:r>
+        <w:rPr>
+          <w:b/>
+          <w:bCs/>
+          <w:sz w:val="28"/>
+          <w:szCs w:val="28"/>
+        </w:rPr>
+        <w:t>permissions</w:t>
+      </w:r>
+    </w:p>
+    <w:p>
+      <w:pPr>
+        <w:jc w:val="both"/>
+        <w:rPr>
+          <w:b/>
+          <w:bCs/>
+          <w:sz w:val="28"/>
+          <w:szCs w:val="28"/>
+          <w:rtl/>
+        </w:rPr>
+      </w:pPr>
+    </w:p>
+    <w:p>
+      <w:pPr>
+        <w:jc w:val="both"/>
+        <w:rPr>
+          <w:b/>
+          <w:bCs/>
+          <w:sz w:val="28"/>
+          <w:szCs w:val="28"/>
+          <w:rtl/>
+        </w:rPr>
+      </w:pPr>
       <w:bookmarkStart w:id="0" w:name="_GoBack"/>
-      <w:bookmarkEnd w:id="0"/>
-      <w:r>
-        <w:rPr>
-          <w:rFonts w:hint="cs"/>
-          <w:b/>
-          <w:bCs/>
-          <w:color w:val="FF0000"/>
-          <w:sz w:val="28"/>
-          <w:szCs w:val="28"/>
-          <w:highlight w:val="green"/>
-          <w:rtl/>
-        </w:rPr>
-        <w:t xml:space="preserve">עמוד בוחן - </w:t>
-      </w:r>
-      <w:r>
-        <w:rPr>
-          <w:rFonts w:hint="cs"/>
-          <w:b/>
-          <w:bCs/>
-          <w:sz w:val="28"/>
-          <w:szCs w:val="28"/>
-          <w:highlight w:val="green"/>
-          <w:rtl/>
-        </w:rPr>
-        <w:t>ליאור</w:t>
-      </w:r>
-    </w:p>
-    <w:p>
-      <w:pPr>
-        <w:jc w:val="both"/>
-        <w:rPr>
-          <w:b/>
-          <w:bCs/>
-          <w:color w:val="FF0000"/>
-          <w:sz w:val="28"/>
-          <w:szCs w:val="28"/>
-          <w:rtl/>
-        </w:rPr>
-      </w:pPr>
-      <w:r>
-        <w:rPr>
-          <w:rFonts w:hint="cs"/>
-          <w:b/>
-          <w:bCs/>
-          <w:color w:val="FF0000"/>
-          <w:sz w:val="28"/>
-          <w:szCs w:val="28"/>
-          <w:highlight w:val="green"/>
-          <w:rtl/>
-        </w:rPr>
-        <w:t xml:space="preserve">עמוד מוביל ביצוע - </w:t>
-      </w:r>
-      <w:r>
-        <w:rPr>
-          <w:rFonts w:hint="cs"/>
-          <w:b/>
-          <w:bCs/>
-          <w:sz w:val="28"/>
-          <w:szCs w:val="28"/>
-          <w:highlight w:val="green"/>
-          <w:rtl/>
-        </w:rPr>
-        <w:t>איתי</w:t>
-      </w:r>
-    </w:p>
-    <w:p>
-      <w:pPr>
-        <w:jc w:val="both"/>
-        <w:rPr>
-          <w:b/>
-          <w:bCs/>
-          <w:sz w:val="28"/>
-          <w:szCs w:val="28"/>
-        </w:rPr>
-      </w:pPr>
-      <w:r>
-        <w:rPr>
-          <w:rFonts w:hint="cs"/>
-          <w:b/>
-          <w:bCs/>
-          <w:sz w:val="28"/>
-          <w:szCs w:val="28"/>
-          <w:rtl/>
-        </w:rPr>
-        <w:t xml:space="preserve">עמוד של מנהל </w:t>
-      </w:r>
-      <w:proofErr w:type="spellStart"/>
-      <w:r>
-        <w:rPr>
-          <w:rFonts w:hint="cs"/>
-          <w:b/>
-          <w:bCs/>
-          <w:sz w:val="28"/>
-          <w:szCs w:val="28"/>
-          <w:rtl/>
-        </w:rPr>
-        <w:t>מט"מ</w:t>
-      </w:r>
-      <w:proofErr w:type="spellEnd"/>
-      <w:r>
-        <w:rPr>
-          <w:rFonts w:hint="cs"/>
-          <w:b/>
-          <w:bCs/>
-          <w:sz w:val="28"/>
-          <w:szCs w:val="28"/>
-          <w:rtl/>
-        </w:rPr>
-        <w:t xml:space="preserve"> </w:t>
-      </w:r>
-      <w:r>
-        <w:rPr>
-          <w:b/>
-          <w:bCs/>
-          <w:sz w:val="28"/>
-          <w:szCs w:val="28"/>
-          <w:rtl/>
-        </w:rPr>
-        <w:t>–</w:t>
-      </w:r>
-      <w:r>
-        <w:rPr>
-          <w:rFonts w:hint="cs"/>
-          <w:b/>
-          <w:bCs/>
-          <w:sz w:val="28"/>
-          <w:szCs w:val="28"/>
-          <w:rtl/>
-        </w:rPr>
-        <w:t xml:space="preserve"> סגור, חוץ מה</w:t>
-      </w:r>
-      <w:r>
-        <w:rPr>
-          <w:b/>
-          <w:bCs/>
-          <w:sz w:val="28"/>
-          <w:szCs w:val="28"/>
-        </w:rPr>
-        <w:t>permissions</w:t>
-      </w:r>
-    </w:p>
-    <w:p>
-      <w:pPr>
-        <w:jc w:val="both"/>
-        <w:rPr>
-          <w:b/>
-          <w:bCs/>
-          <w:sz w:val="28"/>
-          <w:szCs w:val="28"/>
-          <w:rtl/>
-        </w:rPr>
-      </w:pPr>
-    </w:p>
-    <w:p>
-      <w:pPr>
-        <w:jc w:val="both"/>
-        <w:rPr>
-          <w:b/>
-          <w:bCs/>
-          <w:sz w:val="28"/>
-          <w:szCs w:val="28"/>
-          <w:rtl/>
-        </w:rPr>
-      </w:pPr>
-    </w:p>
+    </w:p>
+    <w:bookmarkEnd w:id="0"/>
     <w:p>
       <w:pPr>
         <w:jc w:val="both"/>

</xml_diff>

<commit_message>
finished HCI Assignment/Prototype Assignment.docx
Signed-off-by: idokadosh <idokadosh1@gmail.com>
</commit_message>
<xml_diff>
--- a/Project Assignments/Group Meetings/Assignment3 Preperations 11.12.19.docx
+++ b/Project Assignments/Group Meetings/Assignment3 Preperations 11.12.19.docx
@@ -1845,6 +1845,21 @@
           <w:highlight w:val="green"/>
           <w:rtl/>
         </w:rPr>
+        <w:t>***</w:t>
+      </w:r>
+      <w:bookmarkStart w:id="0" w:name="_GoBack"/>
+      <w:bookmarkEnd w:id="0"/>
+      <w:r>
+        <w:rPr>
+          <w:rFonts w:hint="cs"/>
+          <w:b/>
+          <w:bCs/>
+          <w:color w:val="FF0000"/>
+          <w:sz w:val="28"/>
+          <w:szCs w:val="28"/>
+          <w:highlight w:val="green"/>
+          <w:rtl/>
+        </w:rPr>
         <w:t xml:space="preserve">עמוד של חברי ועדה </w:t>
       </w:r>
       <w:r>
@@ -2119,9 +2134,7 @@
           <w:rtl/>
         </w:rPr>
       </w:pPr>
-      <w:bookmarkStart w:id="0" w:name="_GoBack"/>
-    </w:p>
-    <w:bookmarkEnd w:id="0"/>
+    </w:p>
     <w:p>
       <w:pPr>
         <w:jc w:val="both"/>

</xml_diff>